<commit_message>
- Answers for q1
</commit_message>
<xml_diff>
--- a/assignment_1/Assignment_1.docx
+++ b/assignment_1/Assignment_1.docx
@@ -1,8 +1,256 @@
 
 <file path=word/document.xml><?xml version="1.0" encoding="utf-8"?>
-<w:document xmlns:wpc="http://schemas.microsoft.com/office/word/2010/wordprocessingCanvas" xmlns:mc="http://schemas.openxmlformats.org/markup-compatibility/2006" xmlns:o="urn:schemas-microsoft-com:office:office" xmlns:r="http://schemas.openxmlformats.org/officeDocument/2006/relationships" xmlns:m="http://schemas.openxmlformats.org/officeDocument/2006/math" xmlns:v="urn:schemas-microsoft-com:vml" xmlns:wp14="http://schemas.microsoft.com/office/word/2010/wordprocessingDrawing" xmlns:wp="http://schemas.openxmlformats.org/drawingml/2006/wordprocessingDrawing" xmlns:w10="urn:schemas-microsoft-com:office:word" xmlns:w="http://schemas.openxmlformats.org/wordprocessingml/2006/main" xmlns:w14="http://schemas.microsoft.com/office/word/2010/wordml" xmlns:w15="http://schemas.microsoft.com/office/word/2012/wordml" xmlns:wpg="http://schemas.microsoft.com/office/word/2010/wordprocessingGroup" xmlns:wpi="http://schemas.microsoft.com/office/word/2010/wordprocessingInk" xmlns:wne="http://schemas.microsoft.com/office/word/2006/wordml" xmlns:wps="http://schemas.microsoft.com/office/word/2010/wordprocessingShape" xmlns:w16se="http://schemas.microsoft.com/office/word/2015/wordml/symex" xmlns:w16cid="http://schemas.microsoft.com/office/word/2016/wordml/cid" xmlns:w16="http://schemas.microsoft.com/office/word/2018/wordml" xmlns:w16cex="http://schemas.microsoft.com/office/word/2018/wordml/cex" xmlns:w16sdtdh="http://schemas.microsoft.com/office/word/2020/wordml/sdtdatahash" xmlns:w16sdtfl="http://schemas.microsoft.com/office/word/2024/wordml/sdtformatlock" mc:Ignorable="w14 w15 wp14 w16se w16cid w16 w16cex w16sdtdh w16sdtfl">
+<w:document xmlns:wpc="http://schemas.microsoft.com/office/word/2010/wordprocessingCanvas" xmlns:mc="http://schemas.openxmlformats.org/markup-compatibility/2006" xmlns:o="urn:schemas-microsoft-com:office:office" xmlns:r="http://schemas.openxmlformats.org/officeDocument/2006/relationships" xmlns:m="http://schemas.openxmlformats.org/officeDocument/2006/math" xmlns:v="urn:schemas-microsoft-com:vml" xmlns:wp14="http://schemas.microsoft.com/office/word/2010/wordprocessingDrawing" xmlns:wp="http://schemas.openxmlformats.org/drawingml/2006/wordprocessingDrawing" xmlns:w10="urn:schemas-microsoft-com:office:word" xmlns:w="http://schemas.openxmlformats.org/wordprocessingml/2006/main" xmlns:w14="http://schemas.microsoft.com/office/word/2010/wordml" xmlns:w15="http://schemas.microsoft.com/office/word/2012/wordml" xmlns:wpg="http://schemas.microsoft.com/office/word/2010/wordprocessingGroup" xmlns:wpi="http://schemas.microsoft.com/office/word/2010/wordprocessingInk" xmlns:wne="http://schemas.microsoft.com/office/word/2006/wordml" xmlns:wps="http://schemas.microsoft.com/office/word/2010/wordprocessingShape" xmlns:w16se="http://schemas.microsoft.com/office/word/2015/wordml/symex" xmlns:w16cid="http://schemas.microsoft.com/office/word/2016/wordml/cid" xmlns:w16="http://schemas.microsoft.com/office/word/2018/wordml" xmlns:w16cex="http://schemas.microsoft.com/office/word/2018/wordml/cex" xmlns:w16sdtdh="http://schemas.microsoft.com/office/word/2020/wordml/sdtdatahash" xmlns:w16sdtfl="http://schemas.microsoft.com/office/word/2024/wordml/sdtformatlock" xmlns:a="http://schemas.openxmlformats.org/drawingml/2006/main" xmlns:pic="http://schemas.openxmlformats.org/drawingml/2006/picture" xmlns:a14="http://schemas.microsoft.com/office/drawing/2010/main" mc:Ignorable="w14 w15 wp14 w16se w16cid w16 w16cex w16sdtdh w16sdtfl">
   <w:body>
-    <w:p/>
+    <w:p>
+      <w:r>
+        <w:rPr/>
+        <w:t xml:space="preserve">Q1-1: </w:t>
+      </w:r>
+      <w:r>
+        <w:rPr>
+          <w:u w:val="single"/>
+        </w:rPr>
+        <w:t>How many packets did the client send in total?</w:t>
+      </w:r>
+    </w:p>
+    <w:p>
+      <w:r>
+        <w:rPr/>
+        <w:t>5 packets</w:t>
+      </w:r>
+    </w:p>
+    <w:p>
+      <w:r>
+        <w:rPr/>
+        <w:t>Q1-2</w:t>
+      </w:r>
+      <w:r>
+        <w:rPr/>
+        <w:t>a</w:t>
+      </w:r>
+      <w:r>
+        <w:rPr/>
+        <w:t xml:space="preserve">: </w:t>
+      </w:r>
+      <w:r>
+        <w:rPr>
+          <w:u w:val="single"/>
+        </w:rPr>
+        <w:t xml:space="preserve">Open the PCAP files using Wireshark. From the timestamps of packets at the client, what is the </w:t>
+      </w:r>
+      <w:r>
+        <w:rPr>
+          <w:u w:val="single"/>
+        </w:rPr>
+        <w:t>round trip</w:t>
+      </w:r>
+      <w:r>
+        <w:rPr>
+          <w:u w:val="single"/>
+        </w:rPr>
+        <w:t xml:space="preserve"> time (RTT) as seen by the client? </w:t>
+      </w:r>
+    </w:p>
+    <w:p>
+      <w:r>
+        <w:drawing>
+          <wp:inline wp14:editId="210E8A15" wp14:anchorId="23BA9580">
+            <wp:extent cx="5943600" cy="1047750"/>
+            <wp:effectExtent l="0" t="0" r="0" b="0"/>
+            <wp:docPr id="691528786" name="drawing"/>
+            <wp:cNvGraphicFramePr>
+              <a:graphicFrameLocks noChangeAspect="1"/>
+            </wp:cNvGraphicFramePr>
+            <a:graphic>
+              <a:graphicData xmlns:a="http://schemas.openxmlformats.org/drawingml/2006/main" uri="http://schemas.openxmlformats.org/drawingml/2006/picture">
+                <pic:pic xmlns:pic="http://schemas.openxmlformats.org/drawingml/2006/picture">
+                  <pic:nvPicPr>
+                    <pic:cNvPr id="691528786" name=""/>
+                    <pic:cNvPicPr/>
+                  </pic:nvPicPr>
+                  <pic:blipFill>
+                    <a:blip xmlns:r="http://schemas.openxmlformats.org/officeDocument/2006/relationships" r:embed="rId1800304318">
+                      <a:extLst>
+                        <a:ext xmlns:a="http://schemas.openxmlformats.org/drawingml/2006/main" uri="{28A0092B-C50C-407E-A947-70E740481C1C}">
+                          <a14:useLocalDpi xmlns:a14="http://schemas.microsoft.com/office/drawing/2010/main" val="0"/>
+                        </a:ext>
+                      </a:extLst>
+                    </a:blip>
+                    <a:stretch>
+                      <a:fillRect/>
+                    </a:stretch>
+                  </pic:blipFill>
+                  <pic:spPr>
+                    <a:xfrm>
+                      <a:off x="0" y="0"/>
+                      <a:ext cx="5943600" cy="1047750"/>
+                    </a:xfrm>
+                    <a:prstGeom prst="rect">
+                      <a:avLst/>
+                    </a:prstGeom>
+                  </pic:spPr>
+                </pic:pic>
+              </a:graphicData>
+            </a:graphic>
+          </wp:inline>
+        </w:drawing>
+      </w:r>
+    </w:p>
+    <w:p>
+      <w:r>
+        <w:rPr/>
+        <w:t>RTT: 0.036864 seconds</w:t>
+      </w:r>
+    </w:p>
+    <w:p>
+      <w:pPr>
+        <w:rPr>
+          <w:u w:val="single"/>
+        </w:rPr>
+      </w:pPr>
+      <w:r>
+        <w:rPr>
+          <w:u w:val="none"/>
+        </w:rPr>
+        <w:t xml:space="preserve">Q1-2b: </w:t>
+      </w:r>
+      <w:r>
+        <w:rPr>
+          <w:u w:val="single"/>
+        </w:rPr>
+        <w:t>What is the relationship between the RTT and the P2P link delay?</w:t>
+      </w:r>
+    </w:p>
+    <w:p>
+      <w:pPr>
+        <w:ind w:firstLine="720"/>
+      </w:pPr>
+      <w:r>
+        <w:rPr/>
+        <w:t xml:space="preserve">RTT is a measure from the source to destination and back. P2P Link Delay is one-way, so RTT should be twice as </w:t>
+      </w:r>
+      <w:r>
+        <w:rPr/>
+        <w:t>long as P2P Delay.</w:t>
+      </w:r>
+    </w:p>
+    <w:p>
+      <w:pPr>
+        <w:pStyle w:val="Normal"/>
+        <w:ind w:firstLine="0"/>
+      </w:pPr>
+      <w:r>
+        <w:rPr/>
+        <w:t xml:space="preserve">Q1-3a: </w:t>
+      </w:r>
+      <w:r>
+        <w:rPr/>
+        <w:t xml:space="preserve">What is the data (content) in the payload of each packet? </w:t>
+      </w:r>
+    </w:p>
+    <w:p>
+      <w:pPr>
+        <w:pStyle w:val="Normal"/>
+        <w:ind w:firstLine="0"/>
+      </w:pPr>
+      <w:r>
+        <w:rPr/>
+        <w:t>1024 bytes of 0</w:t>
+      </w:r>
+    </w:p>
+    <w:p>
+      <w:pPr>
+        <w:pStyle w:val="Normal"/>
+        <w:ind w:firstLine="0"/>
+      </w:pPr>
+      <w:r>
+        <w:rPr/>
+        <w:t>Q1-3b: How many bytes did each layer (UDP, IP, PPP) add to the payload?</w:t>
+      </w:r>
+    </w:p>
+    <w:p>
+      <w:pPr>
+        <w:pStyle w:val="Normal"/>
+        <w:ind w:firstLine="0"/>
+      </w:pPr>
+      <w:r>
+        <w:rPr/>
+        <w:t>PPP : 2 bytes</w:t>
+      </w:r>
+    </w:p>
+    <w:p>
+      <w:pPr>
+        <w:pStyle w:val="Normal"/>
+        <w:ind w:firstLine="720"/>
+      </w:pPr>
+      <w:r>
+        <w:rPr/>
+        <w:t>IP: 20 bytes</w:t>
+      </w:r>
+    </w:p>
+    <w:p>
+      <w:pPr>
+        <w:pStyle w:val="Normal"/>
+        <w:ind w:firstLine="720"/>
+      </w:pPr>
+      <w:r>
+        <w:rPr/>
+        <w:t>UDP: 8 bytes</w:t>
+      </w:r>
+      <w:r>
+        <w:tab/>
+      </w:r>
+    </w:p>
+    <w:p>
+      <w:pPr>
+        <w:pStyle w:val="Normal"/>
+        <w:ind w:firstLine="0"/>
+      </w:pPr>
+      <w:r>
+        <w:rPr/>
+        <w:t>Q1-4</w:t>
+      </w:r>
+      <w:r>
+        <w:rPr/>
+        <w:t xml:space="preserve">: This is </w:t>
+      </w:r>
+      <w:r>
+        <w:rPr/>
+        <w:t>impossible, because</w:t>
+      </w:r>
+      <w:r>
+        <w:rPr/>
+        <w:t xml:space="preserve"> the server only responds after it receives the packet from the client.</w:t>
+      </w:r>
+      <w:r>
+        <w:rPr/>
+        <w:t xml:space="preserve"> This is also a </w:t>
+      </w:r>
+      <w:r>
+        <w:rPr/>
+        <w:t>2-node</w:t>
+      </w:r>
+      <w:r>
+        <w:rPr/>
+        <w:t xml:space="preserve"> network, not a shared medium.</w:t>
+      </w:r>
+    </w:p>
+    <w:p>
+      <w:r>
+        <w:br w:type="page"/>
+      </w:r>
+    </w:p>
+    <w:p>
+      <w:pPr>
+        <w:pStyle w:val="Normal"/>
+        <w:ind w:firstLine="0"/>
+      </w:pPr>
+      <w:r>
+        <w:rPr/>
+        <w:t xml:space="preserve">Q2-1: </w:t>
+      </w:r>
+    </w:p>
     <w:p/>
     <w:sectPr>
       <w:pgSz w:w="12240" w:h="15840" w:orient="portrait"/>

</xml_diff>

<commit_message>
- q2 questions 1-3 answered - added pcaps
</commit_message>
<xml_diff>
--- a/assignment_1/Assignment_1.docx
+++ b/assignment_1/Assignment_1.docx
@@ -55,7 +55,7 @@
     <w:p>
       <w:r>
         <w:drawing>
-          <wp:inline wp14:editId="210E8A15" wp14:anchorId="23BA9580">
+          <wp:inline wp14:editId="1213DFBF" wp14:anchorId="23BA9580">
             <wp:extent cx="5943600" cy="1047750"/>
             <wp:effectExtent l="0" t="0" r="0" b="0"/>
             <wp:docPr id="691528786" name="drawing"/>
@@ -250,8 +250,209 @@
         <w:rPr/>
         <w:t xml:space="preserve">Q2-1: </w:t>
       </w:r>
-    </w:p>
-    <w:p/>
+      <w:r>
+        <w:rPr/>
+        <w:t xml:space="preserve">What is the configured application data rate </w:t>
+      </w:r>
+      <w:r>
+        <w:rPr/>
+        <w:t>at</w:t>
+      </w:r>
+      <w:r>
+        <w:rPr/>
+        <w:t xml:space="preserve"> the client? </w:t>
+      </w:r>
+    </w:p>
+    <w:p>
+      <w:pPr>
+        <w:pStyle w:val="Normal"/>
+        <w:ind w:firstLine="720"/>
+      </w:pPr>
+      <w:r>
+        <w:rPr/>
+        <w:t>100Mbps</w:t>
+      </w:r>
+      <w:r>
+        <w:tab/>
+      </w:r>
+    </w:p>
+    <w:p>
+      <w:pPr>
+        <w:pStyle w:val="Normal"/>
+        <w:ind w:firstLine="0"/>
+      </w:pPr>
+      <w:r>
+        <w:rPr/>
+        <w:t>Q2-1b: What is the final (total) average throughput (printed as Average throughput after every simulation) achieved? Is there a difference? If yes, why?</w:t>
+      </w:r>
+    </w:p>
+    <w:p>
+      <w:pPr>
+        <w:pStyle w:val="Normal"/>
+        <w:ind w:firstLine="0"/>
+      </w:pPr>
+      <w:r>
+        <w:rPr/>
+        <w:t>Average throughput: 32.3634 Mbit/s</w:t>
+      </w:r>
+    </w:p>
+    <w:p>
+      <w:pPr>
+        <w:pStyle w:val="Normal"/>
+        <w:ind w:firstLine="0"/>
+      </w:pPr>
+      <w:r>
+        <w:rPr/>
+        <w:t xml:space="preserve">Yes there is a difference, this is because of the </w:t>
+      </w:r>
+      <w:r>
+        <w:rPr/>
+        <w:t xml:space="preserve">channel and the use of TCP which </w:t>
+      </w:r>
+      <w:r>
+        <w:rPr/>
+        <w:t>uses handshakes and congestion control which add latency to the transmission.</w:t>
+      </w:r>
+      <w:r>
+        <w:rPr/>
+        <w:t xml:space="preserve"> This configuration </w:t>
+      </w:r>
+      <w:r>
+        <w:rPr/>
+        <w:t>appears</w:t>
+      </w:r>
+      <w:r>
+        <w:rPr/>
+        <w:t xml:space="preserve"> to be</w:t>
+      </w:r>
+      <w:r>
+        <w:rPr/>
+        <w:t xml:space="preserve"> using 16-QAM with an MCS index of 3 or 4. The </w:t>
+      </w:r>
+      <w:r>
+        <w:rPr/>
+        <w:t xml:space="preserve">maximum distance is somewhere </w:t>
+      </w:r>
+      <w:r>
+        <w:rPr/>
+        <w:t>greater</w:t>
+      </w:r>
+      <w:r>
+        <w:rPr/>
+        <w:t xml:space="preserve"> than 150m. </w:t>
+      </w:r>
+      <w:r>
+        <w:rPr/>
+        <w:t xml:space="preserve">At </w:t>
+      </w:r>
+      <w:r>
+        <w:rPr/>
+        <w:t>150m</w:t>
+      </w:r>
+      <w:r>
+        <w:rPr/>
+        <w:t xml:space="preserve"> the average throughput is 4Mbits/s.</w:t>
+      </w:r>
+    </w:p>
+    <w:p>
+      <w:pPr>
+        <w:pStyle w:val="Normal"/>
+        <w:ind w:firstLine="0"/>
+      </w:pPr>
+      <w:r>
+        <w:rPr/>
+        <w:t>Q2-2: When does throughput drop to 0?</w:t>
+      </w:r>
+    </w:p>
+    <w:p>
+      <w:pPr>
+        <w:pStyle w:val="Normal"/>
+        <w:ind w:firstLine="0"/>
+      </w:pPr>
+      <w:r>
+        <w:rPr/>
+        <w:t>165m</w:t>
+      </w:r>
+      <w:r>
+        <w:rPr/>
+        <w:t xml:space="preserve"> apart </w:t>
+      </w:r>
+      <w:r>
+        <w:rPr/>
+        <w:t>i.e.</w:t>
+      </w:r>
+      <w:r>
+        <w:rPr/>
+        <w:t xml:space="preserve"> AP (0,0,0) -&gt; STA (165,0,0)</w:t>
+      </w:r>
+    </w:p>
+    <w:p>
+      <w:pPr>
+        <w:pStyle w:val="Normal"/>
+        <w:ind w:firstLine="0"/>
+      </w:pPr>
+      <w:r>
+        <w:rPr/>
+        <w:t>Q2-3:</w:t>
+      </w:r>
+    </w:p>
+    <w:p>
+      <w:pPr>
+        <w:ind w:firstLine="0"/>
+      </w:pPr>
+      <w:r>
+        <w:drawing>
+          <wp:inline wp14:editId="7A9FFA83" wp14:anchorId="1CD11063">
+            <wp:extent cx="3209524" cy="590476"/>
+            <wp:effectExtent l="0" t="0" r="0" b="0"/>
+            <wp:docPr id="128762596" name="drawing"/>
+            <wp:cNvGraphicFramePr>
+              <a:graphicFrameLocks noChangeAspect="1"/>
+            </wp:cNvGraphicFramePr>
+            <a:graphic>
+              <a:graphicData xmlns:a="http://schemas.openxmlformats.org/drawingml/2006/main" uri="http://schemas.openxmlformats.org/drawingml/2006/picture">
+                <pic:pic xmlns:pic="http://schemas.openxmlformats.org/drawingml/2006/picture">
+                  <pic:nvPicPr>
+                    <pic:cNvPr id="128762596" name=""/>
+                    <pic:cNvPicPr/>
+                  </pic:nvPicPr>
+                  <pic:blipFill>
+                    <a:blip xmlns:r="http://schemas.openxmlformats.org/officeDocument/2006/relationships" r:embed="rId554053616">
+                      <a:extLst>
+                        <a:ext xmlns:a="http://schemas.openxmlformats.org/drawingml/2006/main" uri="{28A0092B-C50C-407E-A947-70E740481C1C}">
+                          <a14:useLocalDpi xmlns:a14="http://schemas.microsoft.com/office/drawing/2010/main" val="0"/>
+                        </a:ext>
+                      </a:extLst>
+                    </a:blip>
+                    <a:stretch>
+                      <a:fillRect/>
+                    </a:stretch>
+                  </pic:blipFill>
+                  <pic:spPr>
+                    <a:xfrm>
+                      <a:off x="0" y="0"/>
+                      <a:ext cx="3209524" cy="590476"/>
+                    </a:xfrm>
+                    <a:prstGeom prst="rect">
+                      <a:avLst/>
+                    </a:prstGeom>
+                  </pic:spPr>
+                </pic:pic>
+              </a:graphicData>
+            </a:graphic>
+          </wp:inline>
+        </w:drawing>
+      </w:r>
+    </w:p>
+    <w:p>
+      <w:pPr>
+        <w:ind w:firstLine="0"/>
+      </w:pPr>
+      <w:r>
+        <w:rPr/>
+        <w:t>Q2-4:</w:t>
+      </w:r>
+    </w:p>
     <w:sectPr>
       <w:pgSz w:w="12240" w:h="15840" w:orient="portrait"/>
       <w:pgMar w:top="1440" w:right="1440" w:bottom="1440" w:left="1440" w:header="720" w:footer="720" w:gutter="0"/>

</xml_diff>